<commit_message>
#29 Add Option Note in Table Officegen
</commit_message>
<xml_diff>
--- a/outputUnitTestTmp/temp1.docx
+++ b/outputUnitTestTmp/temp1.docx
@@ -10,7 +10,7 @@
       <w:tr>
         <w:tc>
           <w:tcPr>
-            <w:tcW w:w="0" w:type="dxa"/>
+            <w:tcW w:w="4657" w:type="dxa"/>
             <w:vMerge w:val="restart"/>
             <w:vAlign w:val="center"/>
             <w:shd w:val="clear" w:color="auto" w:fill="#DCDCDC"/>
@@ -75,6 +75,13 @@
               </w:rPr>
               <w:t>حداقل</w:t>
             </w:r>
+            <w:r>
+              <w:rPr>
+                <w:vertAlign w:val="superscript"/>
+                <w:rtl/>
+              </w:rPr>
+              <w:t>(1)</w:t>
+            </w:r>
           </w:p>
         </w:tc>
         <w:tc>
@@ -237,6 +244,13 @@
               </w:rPr>
               <w:t>2</w:t>
             </w:r>
+            <w:r>
+              <w:rPr>
+                <w:vertAlign w:val="superscript"/>
+                <w:rtl/>
+              </w:rPr>
+              <w:t>(2)</w:t>
+            </w:r>
           </w:p>
         </w:tc>
         <w:tc>
@@ -498,23 +512,37 @@
               </w:rPr>
               <w:t>145214</w:t>
             </w:r>
-          </w:p>
-        </w:tc>
-        <w:tc>
-          <w:tcPr>
-            <w:tcW w:w="4657" w:type="dxa"/>
-            <w:vAlign w:val="center"/>
-          </w:tcPr>
-          <w:p>
-            <w:pPr>
-              <w:jc w:val="center"/>
-            </w:pPr>
-            <w:r>
-              <w:rPr>
-                <w:rFonts w:cs="B Nazanin"/>
-                <w:rtl/>
-              </w:rPr>
-              <w:t>145214</w:t>
+            <w:r>
+              <w:rPr>
+                <w:vertAlign w:val="superscript"/>
+                <w:rtl/>
+              </w:rPr>
+              <w:t>(3)</w:t>
+            </w:r>
+          </w:p>
+        </w:tc>
+        <w:tc>
+          <w:tcPr>
+            <w:tcW w:w="4657" w:type="dxa"/>
+            <w:vAlign w:val="center"/>
+          </w:tcPr>
+          <w:p>
+            <w:pPr>
+              <w:jc w:val="center"/>
+            </w:pPr>
+            <w:r>
+              <w:rPr>
+                <w:rFonts w:cs="B Nazanin"/>
+                <w:rtl/>
+              </w:rPr>
+              <w:t>145214</w:t>
+            </w:r>
+            <w:r>
+              <w:rPr>
+                <w:vertAlign w:val="superscript"/>
+                <w:rtl/>
+              </w:rPr>
+              <w:t>(4)</w:t>
             </w:r>
           </w:p>
         </w:tc>

</xml_diff>